<commit_message>
upload word_count and web_scrapping
</commit_message>
<xml_diff>
--- a/static/docs/proposal.docx
+++ b/static/docs/proposal.docx
@@ -4,24 +4,21 @@
   <w:body>
     <w:p>
       <w:pPr>
-        <w:pStyle w:val="md-end-block"/>
-        <w:spacing w:before="192" w:beforeAutospacing="0" w:after="192" w:afterAutospacing="0"/>
-        <w:rPr>
-          <w:rFonts w:asciiTheme="minorHAnsi" w:hAnsiTheme="minorHAnsi" w:cstheme="minorHAnsi"/>
+        <w:rPr>
           <w:b/>
           <w:bCs/>
-          <w:color w:val="333333"/>
+          <w:sz w:val="32"/>
+          <w:szCs w:val="32"/>
         </w:rPr>
       </w:pPr>
       <w:r>
         <w:rPr>
-          <w:rStyle w:val="md-plain"/>
-          <w:rFonts w:asciiTheme="minorHAnsi" w:hAnsiTheme="minorHAnsi" w:cstheme="minorHAnsi"/>
           <w:b/>
           <w:bCs/>
-          <w:color w:val="333333"/>
-        </w:rPr>
-        <w:t>Project 2 Proposal</w:t>
+          <w:sz w:val="32"/>
+          <w:szCs w:val="32"/>
+        </w:rPr>
+        <w:t>KU Project 3 Data Analysis</w:t>
       </w:r>
     </w:p>
     <w:p>
@@ -91,309 +88,250 @@
         <w:pStyle w:val="md-end-block"/>
         <w:spacing w:before="192" w:beforeAutospacing="0" w:after="192" w:afterAutospacing="0"/>
         <w:rPr>
+          <w:rFonts w:asciiTheme="minorHAnsi" w:hAnsiTheme="minorHAnsi" w:cstheme="minorHAnsi"/>
+          <w:color w:val="333333"/>
+        </w:rPr>
+      </w:pPr>
+      <w:r>
+        <w:rPr>
+          <w:rStyle w:val="md-tab"/>
+          <w:rFonts w:asciiTheme="minorHAnsi" w:hAnsiTheme="minorHAnsi" w:cstheme="minorHAnsi"/>
+          <w:color w:val="333333"/>
+        </w:rPr>
+        <w:tab/>
+      </w:r>
+      <w:r>
+        <w:rPr>
+          <w:rStyle w:val="md-tab"/>
+          <w:rFonts w:asciiTheme="minorHAnsi" w:hAnsiTheme="minorHAnsi" w:cstheme="minorHAnsi"/>
+          <w:color w:val="333333"/>
+        </w:rPr>
+        <w:tab/>
+      </w:r>
+      <w:r>
+        <w:rPr>
           <w:rStyle w:val="md-plain"/>
           <w:rFonts w:asciiTheme="minorHAnsi" w:hAnsiTheme="minorHAnsi" w:cstheme="minorHAnsi"/>
           <w:color w:val="333333"/>
         </w:rPr>
-      </w:pPr>
-      <w:r>
-        <w:rPr>
-          <w:rStyle w:val="md-tab"/>
-          <w:rFonts w:asciiTheme="minorHAnsi" w:hAnsiTheme="minorHAnsi" w:cstheme="minorHAnsi"/>
-          <w:color w:val="333333"/>
-        </w:rPr>
-        <w:tab/>
-      </w:r>
-      <w:r>
-        <w:rPr>
-          <w:rStyle w:val="md-tab"/>
-          <w:rFonts w:asciiTheme="minorHAnsi" w:hAnsiTheme="minorHAnsi" w:cstheme="minorHAnsi"/>
-          <w:color w:val="333333"/>
-        </w:rPr>
-        <w:tab/>
-      </w:r>
-      <w:r>
-        <w:rPr>
-          <w:rStyle w:val="md-plain"/>
-          <w:rFonts w:asciiTheme="minorHAnsi" w:hAnsiTheme="minorHAnsi" w:cstheme="minorHAnsi"/>
-          <w:color w:val="333333"/>
-        </w:rPr>
         <w:t>Sebastian Munoz</w:t>
       </w:r>
     </w:p>
     <w:p>
       <w:pPr>
-        <w:pStyle w:val="md-end-block"/>
-        <w:spacing w:before="192" w:beforeAutospacing="0" w:after="192" w:afterAutospacing="0"/>
-        <w:rPr>
-          <w:rStyle w:val="md-plain"/>
-          <w:rFonts w:asciiTheme="minorHAnsi" w:hAnsiTheme="minorHAnsi" w:cstheme="minorHAnsi"/>
-          <w:color w:val="333333"/>
+        <w:rPr>
+          <w:sz w:val="24"/>
+          <w:szCs w:val="24"/>
         </w:rPr>
       </w:pPr>
       <w:r>
         <w:rPr>
-          <w:rStyle w:val="md-plain"/>
-          <w:rFonts w:asciiTheme="minorHAnsi" w:hAnsiTheme="minorHAnsi" w:cstheme="minorHAnsi"/>
-          <w:color w:val="333333"/>
-        </w:rPr>
-        <w:t>Using the CPS (Current Population Survey) dataset provided by Federal Reserve of Kansas City</w:t>
-      </w:r>
-      <w:r>
-        <w:rPr>
-          <w:rStyle w:val="md-plain"/>
-          <w:rFonts w:asciiTheme="minorHAnsi" w:hAnsiTheme="minorHAnsi" w:cstheme="minorHAnsi"/>
-          <w:color w:val="333333"/>
+          <w:sz w:val="24"/>
+          <w:szCs w:val="24"/>
+        </w:rPr>
+        <w:t xml:space="preserve">For our final project we will be expanding upon our previous work that we did for our CPS presentation.  We </w:t>
+      </w:r>
+      <w:r>
+        <w:rPr>
+          <w:sz w:val="24"/>
+          <w:szCs w:val="24"/>
+        </w:rPr>
+        <w:t xml:space="preserve">will </w:t>
+      </w:r>
+      <w:r>
+        <w:rPr>
+          <w:sz w:val="24"/>
+          <w:szCs w:val="24"/>
+        </w:rPr>
+        <w:t>be using data from the FOMC (Federal Open Market Committee) and the Twitter feed for the Federal Reserve Bank (#</w:t>
+      </w:r>
+      <w:proofErr w:type="spellStart"/>
+      <w:r>
+        <w:rPr>
+          <w:sz w:val="24"/>
+          <w:szCs w:val="24"/>
+        </w:rPr>
+        <w:t>federalreseve</w:t>
+      </w:r>
+      <w:proofErr w:type="spellEnd"/>
+      <w:r>
+        <w:rPr>
+          <w:sz w:val="24"/>
+          <w:szCs w:val="24"/>
+        </w:rPr>
+        <w:t>) to do most of our data analysis.  Our presentation will show examples o</w:t>
+      </w:r>
+      <w:r>
+        <w:rPr>
+          <w:sz w:val="24"/>
+          <w:szCs w:val="24"/>
+        </w:rPr>
+        <w:t xml:space="preserve">f the </w:t>
+      </w:r>
+      <w:r>
+        <w:rPr>
+          <w:sz w:val="24"/>
+          <w:szCs w:val="24"/>
+        </w:rPr>
+        <w:t xml:space="preserve">analysis </w:t>
+      </w:r>
+      <w:r>
+        <w:rPr>
+          <w:sz w:val="24"/>
+          <w:szCs w:val="24"/>
+        </w:rPr>
+        <w:t xml:space="preserve">process </w:t>
+      </w:r>
+      <w:r>
+        <w:rPr>
+          <w:sz w:val="24"/>
+          <w:szCs w:val="24"/>
+        </w:rPr>
+        <w:t xml:space="preserve">using NLP </w:t>
+      </w:r>
+      <w:proofErr w:type="spellStart"/>
+      <w:r>
+        <w:rPr>
+          <w:sz w:val="24"/>
+          <w:szCs w:val="24"/>
+        </w:rPr>
+        <w:t>SKlearn</w:t>
+      </w:r>
+      <w:proofErr w:type="spellEnd"/>
+      <w:r>
+        <w:rPr>
+          <w:sz w:val="24"/>
+          <w:szCs w:val="24"/>
         </w:rPr>
         <w:t xml:space="preserve">, </w:t>
       </w:r>
       <w:r>
         <w:rPr>
-          <w:rStyle w:val="md-plain"/>
-          <w:rFonts w:asciiTheme="minorHAnsi" w:hAnsiTheme="minorHAnsi" w:cstheme="minorHAnsi"/>
-          <w:color w:val="333333"/>
-        </w:rPr>
-        <w:t xml:space="preserve">we will determine if there is any correlation between employment levels with education, age or the State one lives in.  In particular we are </w:t>
-      </w:r>
-      <w:r>
-        <w:rPr>
-          <w:rStyle w:val="md-plain"/>
-          <w:rFonts w:asciiTheme="minorHAnsi" w:hAnsiTheme="minorHAnsi" w:cstheme="minorHAnsi"/>
-          <w:color w:val="333333"/>
-        </w:rPr>
-        <w:t xml:space="preserve">more </w:t>
-      </w:r>
-      <w:r>
-        <w:rPr>
-          <w:rStyle w:val="md-plain"/>
-          <w:rFonts w:asciiTheme="minorHAnsi" w:hAnsiTheme="minorHAnsi" w:cstheme="minorHAnsi"/>
-          <w:color w:val="333333"/>
-        </w:rPr>
-        <w:t xml:space="preserve">interested in </w:t>
-      </w:r>
-      <w:r>
-        <w:rPr>
-          <w:rStyle w:val="md-plain"/>
-          <w:rFonts w:asciiTheme="minorHAnsi" w:hAnsiTheme="minorHAnsi" w:cstheme="minorHAnsi"/>
-          <w:color w:val="333333"/>
-        </w:rPr>
-        <w:t>(1) W</w:t>
-      </w:r>
-      <w:r>
-        <w:rPr>
-          <w:rStyle w:val="md-plain"/>
-          <w:rFonts w:asciiTheme="minorHAnsi" w:hAnsiTheme="minorHAnsi" w:cstheme="minorHAnsi"/>
-          <w:color w:val="333333"/>
-        </w:rPr>
-        <w:t>hether</w:t>
-      </w:r>
-      <w:r>
-        <w:rPr>
-          <w:rStyle w:val="md-plain"/>
-          <w:rFonts w:asciiTheme="minorHAnsi" w:hAnsiTheme="minorHAnsi" w:cstheme="minorHAnsi"/>
-          <w:color w:val="333333"/>
-        </w:rPr>
-        <w:t xml:space="preserve"> or not</w:t>
-      </w:r>
-      <w:r>
-        <w:rPr>
-          <w:rStyle w:val="md-plain"/>
-          <w:rFonts w:asciiTheme="minorHAnsi" w:hAnsiTheme="minorHAnsi" w:cstheme="minorHAnsi"/>
-          <w:color w:val="333333"/>
-        </w:rPr>
-        <w:t xml:space="preserve"> higher education means lower unemployment</w:t>
-      </w:r>
-      <w:r>
-        <w:rPr>
-          <w:rStyle w:val="md-plain"/>
-          <w:rFonts w:asciiTheme="minorHAnsi" w:hAnsiTheme="minorHAnsi" w:cstheme="minorHAnsi"/>
-          <w:color w:val="333333"/>
-        </w:rPr>
-        <w:t>, (2)</w:t>
-      </w:r>
-      <w:r>
-        <w:rPr>
-          <w:rStyle w:val="md-plain"/>
-          <w:rFonts w:asciiTheme="minorHAnsi" w:hAnsiTheme="minorHAnsi" w:cstheme="minorHAnsi"/>
-          <w:color w:val="333333"/>
+          <w:sz w:val="24"/>
+          <w:szCs w:val="24"/>
+        </w:rPr>
+        <w:t>sentiment a</w:t>
+      </w:r>
+      <w:r>
+        <w:rPr>
+          <w:sz w:val="24"/>
+          <w:szCs w:val="24"/>
+        </w:rPr>
+        <w:t>nalysis</w:t>
+      </w:r>
+      <w:r>
+        <w:rPr>
+          <w:sz w:val="24"/>
+          <w:szCs w:val="24"/>
+        </w:rPr>
+        <w:t xml:space="preserve"> via Twitter,</w:t>
+      </w:r>
+      <w:r>
+        <w:rPr>
+          <w:sz w:val="24"/>
+          <w:szCs w:val="24"/>
         </w:rPr>
         <w:t xml:space="preserve"> </w:t>
       </w:r>
-      <w:r>
-        <w:rPr>
-          <w:rStyle w:val="md-plain"/>
-          <w:rFonts w:asciiTheme="minorHAnsi" w:hAnsiTheme="minorHAnsi" w:cstheme="minorHAnsi"/>
-          <w:color w:val="333333"/>
-        </w:rPr>
-        <w:t>Whether or not</w:t>
-      </w:r>
-      <w:r>
-        <w:rPr>
-          <w:rStyle w:val="md-plain"/>
-          <w:rFonts w:asciiTheme="minorHAnsi" w:hAnsiTheme="minorHAnsi" w:cstheme="minorHAnsi"/>
-          <w:color w:val="333333"/>
-        </w:rPr>
-        <w:t xml:space="preserve"> age play</w:t>
-      </w:r>
-      <w:r>
-        <w:rPr>
-          <w:rStyle w:val="md-plain"/>
-          <w:rFonts w:asciiTheme="minorHAnsi" w:hAnsiTheme="minorHAnsi" w:cstheme="minorHAnsi"/>
-          <w:color w:val="333333"/>
-        </w:rPr>
-        <w:t>s</w:t>
-      </w:r>
-      <w:r>
-        <w:rPr>
-          <w:rStyle w:val="md-plain"/>
-          <w:rFonts w:asciiTheme="minorHAnsi" w:hAnsiTheme="minorHAnsi" w:cstheme="minorHAnsi"/>
-          <w:color w:val="333333"/>
-        </w:rPr>
-        <w:t xml:space="preserve"> a factor in </w:t>
-      </w:r>
-      <w:r>
-        <w:rPr>
-          <w:rStyle w:val="md-plain"/>
-          <w:rFonts w:asciiTheme="minorHAnsi" w:hAnsiTheme="minorHAnsi" w:cstheme="minorHAnsi"/>
-          <w:color w:val="333333"/>
-        </w:rPr>
-        <w:t>unemployment</w:t>
-      </w:r>
-      <w:r>
-        <w:rPr>
-          <w:rStyle w:val="md-plain"/>
-          <w:rFonts w:asciiTheme="minorHAnsi" w:hAnsiTheme="minorHAnsi" w:cstheme="minorHAnsi"/>
-          <w:color w:val="333333"/>
-        </w:rPr>
-        <w:t xml:space="preserve">, and (3) </w:t>
-      </w:r>
-      <w:r>
-        <w:rPr>
-          <w:rStyle w:val="md-plain"/>
-          <w:rFonts w:asciiTheme="minorHAnsi" w:hAnsiTheme="minorHAnsi" w:cstheme="minorHAnsi"/>
-          <w:color w:val="333333"/>
-        </w:rPr>
-        <w:t>Whether or not</w:t>
-      </w:r>
-      <w:r>
-        <w:rPr>
-          <w:rStyle w:val="md-plain"/>
-          <w:rFonts w:asciiTheme="minorHAnsi" w:hAnsiTheme="minorHAnsi" w:cstheme="minorHAnsi"/>
-          <w:color w:val="333333"/>
-        </w:rPr>
-        <w:t xml:space="preserve"> </w:t>
-      </w:r>
-      <w:r>
-        <w:rPr>
-          <w:rStyle w:val="md-plain"/>
-          <w:rFonts w:asciiTheme="minorHAnsi" w:hAnsiTheme="minorHAnsi" w:cstheme="minorHAnsi"/>
-          <w:color w:val="333333"/>
-        </w:rPr>
-        <w:t>certain</w:t>
-      </w:r>
-      <w:r>
-        <w:rPr>
-          <w:rStyle w:val="md-plain"/>
-          <w:rFonts w:asciiTheme="minorHAnsi" w:hAnsiTheme="minorHAnsi" w:cstheme="minorHAnsi"/>
-          <w:color w:val="333333"/>
-        </w:rPr>
-        <w:t xml:space="preserve"> </w:t>
-      </w:r>
-      <w:r>
-        <w:rPr>
-          <w:rStyle w:val="md-plain"/>
-          <w:rFonts w:asciiTheme="minorHAnsi" w:hAnsiTheme="minorHAnsi" w:cstheme="minorHAnsi"/>
-          <w:color w:val="333333"/>
-        </w:rPr>
-        <w:t>S</w:t>
-      </w:r>
-      <w:r>
-        <w:rPr>
-          <w:rStyle w:val="md-plain"/>
-          <w:rFonts w:asciiTheme="minorHAnsi" w:hAnsiTheme="minorHAnsi" w:cstheme="minorHAnsi"/>
-          <w:color w:val="333333"/>
-        </w:rPr>
-        <w:t xml:space="preserve">tates have </w:t>
-      </w:r>
-      <w:r>
-        <w:rPr>
-          <w:rStyle w:val="md-plain"/>
-          <w:rFonts w:asciiTheme="minorHAnsi" w:hAnsiTheme="minorHAnsi" w:cstheme="minorHAnsi"/>
-          <w:color w:val="333333"/>
-        </w:rPr>
-        <w:t>significant</w:t>
-      </w:r>
-      <w:r>
-        <w:rPr>
-          <w:rStyle w:val="md-plain"/>
-          <w:rFonts w:asciiTheme="minorHAnsi" w:hAnsiTheme="minorHAnsi" w:cstheme="minorHAnsi"/>
-          <w:color w:val="333333"/>
-        </w:rPr>
-        <w:t xml:space="preserve"> unemployment rate</w:t>
-      </w:r>
-      <w:r>
-        <w:rPr>
-          <w:rStyle w:val="md-plain"/>
-          <w:rFonts w:asciiTheme="minorHAnsi" w:hAnsiTheme="minorHAnsi" w:cstheme="minorHAnsi"/>
-          <w:color w:val="333333"/>
-        </w:rPr>
-        <w:t>s</w:t>
-      </w:r>
-      <w:r>
-        <w:rPr>
-          <w:rStyle w:val="md-plain"/>
-          <w:rFonts w:asciiTheme="minorHAnsi" w:hAnsiTheme="minorHAnsi" w:cstheme="minorHAnsi"/>
-          <w:color w:val="333333"/>
-        </w:rPr>
-        <w:t xml:space="preserve">. </w:t>
-      </w:r>
-      <w:r>
-        <w:rPr>
-          <w:rStyle w:val="md-plain"/>
-          <w:rFonts w:asciiTheme="minorHAnsi" w:hAnsiTheme="minorHAnsi" w:cstheme="minorHAnsi"/>
-          <w:color w:val="333333"/>
-        </w:rPr>
-        <w:t xml:space="preserve">This dataset will encompass October 2018 through October 2019. </w:t>
-      </w:r>
+      <w:proofErr w:type="spellStart"/>
+      <w:r>
+        <w:rPr>
+          <w:sz w:val="24"/>
+          <w:szCs w:val="24"/>
+        </w:rPr>
+        <w:t>Pyspark</w:t>
+      </w:r>
+      <w:proofErr w:type="spellEnd"/>
+      <w:r>
+        <w:rPr>
+          <w:sz w:val="24"/>
+          <w:szCs w:val="24"/>
+        </w:rPr>
+        <w:t xml:space="preserve"> using keyword frequency analysis</w:t>
+      </w:r>
+      <w:r>
+        <w:rPr>
+          <w:sz w:val="24"/>
+          <w:szCs w:val="24"/>
+        </w:rPr>
+        <w:t xml:space="preserve"> and a </w:t>
+      </w:r>
+      <w:proofErr w:type="spellStart"/>
+      <w:r>
+        <w:rPr>
+          <w:sz w:val="24"/>
+          <w:szCs w:val="24"/>
+        </w:rPr>
+        <w:t>WordCloud</w:t>
+      </w:r>
+      <w:proofErr w:type="spellEnd"/>
+      <w:r>
+        <w:rPr>
+          <w:sz w:val="24"/>
+          <w:szCs w:val="24"/>
+        </w:rPr>
+        <w:t xml:space="preserve"> presentation</w:t>
+      </w:r>
+      <w:r>
+        <w:rPr>
+          <w:sz w:val="24"/>
+          <w:szCs w:val="24"/>
+        </w:rPr>
+        <w:t>.  In addition we will include Tableau and other various graphing processes to demonstrate our knowledge of this important step in data analysis.</w:t>
+      </w:r>
+      <w:bookmarkStart w:id="0" w:name="_GoBack"/>
+      <w:bookmarkEnd w:id="0"/>
     </w:p>
     <w:p>
       <w:pPr>
         <w:rPr>
-          <w:rFonts w:cstheme="minorHAnsi"/>
-          <w:b/>
-          <w:bCs/>
           <w:sz w:val="24"/>
           <w:szCs w:val="24"/>
         </w:rPr>
       </w:pPr>
       <w:r>
         <w:rPr>
-          <w:rFonts w:cstheme="minorHAnsi"/>
-          <w:b/>
-          <w:bCs/>
-          <w:sz w:val="24"/>
-          <w:szCs w:val="24"/>
-        </w:rPr>
-        <w:t>Dataset:</w:t>
+          <w:sz w:val="24"/>
+          <w:szCs w:val="24"/>
+        </w:rPr>
+        <w:t xml:space="preserve">Our dataset will include data from </w:t>
+      </w:r>
+      <w:r>
+        <w:rPr>
+          <w:sz w:val="24"/>
+          <w:szCs w:val="24"/>
+        </w:rPr>
+        <w:t>January</w:t>
+      </w:r>
+      <w:r>
+        <w:rPr>
+          <w:sz w:val="24"/>
+          <w:szCs w:val="24"/>
+        </w:rPr>
+        <w:t xml:space="preserve"> 2007 through </w:t>
+      </w:r>
+      <w:r>
+        <w:rPr>
+          <w:sz w:val="24"/>
+          <w:szCs w:val="24"/>
+        </w:rPr>
+        <w:t>December</w:t>
+      </w:r>
+      <w:r>
+        <w:rPr>
+          <w:sz w:val="24"/>
+          <w:szCs w:val="24"/>
+        </w:rPr>
+        <w:t xml:space="preserve"> 2009. </w:t>
       </w:r>
     </w:p>
     <w:p>
-      <w:pPr>
-        <w:rPr>
-          <w:rFonts w:cstheme="minorHAnsi"/>
-          <w:sz w:val="24"/>
-          <w:szCs w:val="24"/>
-        </w:rPr>
-      </w:pPr>
       <w:hyperlink r:id="rId4" w:history="1">
         <w:r>
           <w:rPr>
             <w:rStyle w:val="Hyperlink"/>
-            <w:rFonts w:cstheme="minorHAnsi"/>
-            <w:sz w:val="24"/>
-            <w:szCs w:val="24"/>
           </w:rPr>
-          <w:t>https://cps.kansascityfed.org/cps</w:t>
+          <w:t>https://www.federalreserve.gov/monetarypolicy/fomc_historical_year.htm</w:t>
         </w:r>
       </w:hyperlink>
     </w:p>
@@ -405,50 +343,14 @@
           <w:szCs w:val="24"/>
         </w:rPr>
       </w:pPr>
-      <w:r>
-        <w:rPr>
-          <w:rFonts w:cstheme="minorHAnsi"/>
-          <w:noProof/>
-          <w:sz w:val="24"/>
-          <w:szCs w:val="24"/>
-          <w:lang w:eastAsia="zh-TW"/>
-        </w:rPr>
-        <w:drawing>
-          <wp:inline distT="0" distB="0" distL="0" distR="0" wp14:anchorId="1DB0E5C5" wp14:editId="4DB86DCC">
-            <wp:extent cx="5265420" cy="3547971"/>
-            <wp:effectExtent l="0" t="0" r="0" b="0"/>
-            <wp:docPr id="1" name="Picture 1"/>
-            <wp:cNvGraphicFramePr>
-              <a:graphicFrameLocks xmlns:a="http://schemas.openxmlformats.org/drawingml/2006/main" noChangeAspect="1"/>
-            </wp:cNvGraphicFramePr>
-            <a:graphic xmlns:a="http://schemas.openxmlformats.org/drawingml/2006/main">
-              <a:graphicData uri="http://schemas.openxmlformats.org/drawingml/2006/picture">
-                <pic:pic xmlns:pic="http://schemas.openxmlformats.org/drawingml/2006/picture">
-                  <pic:nvPicPr>
-                    <pic:cNvPr id="1" name=""/>
-                    <pic:cNvPicPr/>
-                  </pic:nvPicPr>
-                  <pic:blipFill>
-                    <a:blip r:embed="rId5"/>
-                    <a:stretch>
-                      <a:fillRect/>
-                    </a:stretch>
-                  </pic:blipFill>
-                  <pic:spPr>
-                    <a:xfrm>
-                      <a:off x="0" y="0"/>
-                      <a:ext cx="5275757" cy="3554936"/>
-                    </a:xfrm>
-                    <a:prstGeom prst="rect">
-                      <a:avLst/>
-                    </a:prstGeom>
-                  </pic:spPr>
-                </pic:pic>
-              </a:graphicData>
-            </a:graphic>
-          </wp:inline>
-        </w:drawing>
-      </w:r>
+      <w:hyperlink r:id="rId5" w:history="1">
+        <w:r>
+          <w:rPr>
+            <w:rStyle w:val="Hyperlink"/>
+          </w:rPr>
+          <w:t>https://twitter.com/federalreserve?ref_src=twsrc%5Egoogle%7Ctwcamp%5Eserp%7Ctwgr%5Eauthor</w:t>
+        </w:r>
+      </w:hyperlink>
     </w:p>
     <w:p>
       <w:pPr>
@@ -458,243 +360,6 @@
           <w:szCs w:val="24"/>
         </w:rPr>
       </w:pPr>
-      <w:bookmarkStart w:id="0" w:name="_GoBack"/>
-      <w:bookmarkEnd w:id="0"/>
-    </w:p>
-    <w:p>
-      <w:pPr>
-        <w:rPr>
-          <w:rFonts w:cstheme="minorHAnsi"/>
-          <w:sz w:val="24"/>
-          <w:szCs w:val="24"/>
-        </w:rPr>
-      </w:pPr>
-      <w:r>
-        <w:rPr>
-          <w:rFonts w:cstheme="minorHAnsi"/>
-          <w:sz w:val="24"/>
-          <w:szCs w:val="24"/>
-        </w:rPr>
-        <w:t xml:space="preserve">We will </w:t>
-      </w:r>
-      <w:r>
-        <w:rPr>
-          <w:rFonts w:cstheme="minorHAnsi"/>
-          <w:sz w:val="24"/>
-          <w:szCs w:val="24"/>
-        </w:rPr>
-        <w:t>ETL data</w:t>
-      </w:r>
-      <w:r>
-        <w:rPr>
-          <w:rFonts w:cstheme="minorHAnsi"/>
-          <w:sz w:val="24"/>
-          <w:szCs w:val="24"/>
-        </w:rPr>
-        <w:t xml:space="preserve"> </w:t>
-      </w:r>
-      <w:r>
-        <w:rPr>
-          <w:rFonts w:cstheme="minorHAnsi"/>
-          <w:sz w:val="24"/>
-          <w:szCs w:val="24"/>
-        </w:rPr>
-        <w:t>to a database (PostgreSQL)</w:t>
-      </w:r>
-      <w:r>
-        <w:rPr>
-          <w:rFonts w:cstheme="minorHAnsi"/>
-          <w:sz w:val="24"/>
-          <w:szCs w:val="24"/>
-        </w:rPr>
-        <w:t xml:space="preserve"> by using </w:t>
-      </w:r>
-      <w:proofErr w:type="spellStart"/>
-      <w:r>
-        <w:rPr>
-          <w:rFonts w:cstheme="minorHAnsi"/>
-          <w:sz w:val="24"/>
-          <w:szCs w:val="24"/>
-        </w:rPr>
-        <w:t>Pgadmin</w:t>
-      </w:r>
-      <w:proofErr w:type="spellEnd"/>
-      <w:r>
-        <w:rPr>
-          <w:rFonts w:cstheme="minorHAnsi"/>
-          <w:sz w:val="24"/>
-          <w:szCs w:val="24"/>
-        </w:rPr>
-        <w:t xml:space="preserve">, and then </w:t>
-      </w:r>
-      <w:r>
-        <w:rPr>
-          <w:rFonts w:cstheme="minorHAnsi"/>
-          <w:sz w:val="24"/>
-          <w:szCs w:val="24"/>
-        </w:rPr>
-        <w:t xml:space="preserve">use </w:t>
-      </w:r>
-      <w:r>
-        <w:rPr>
-          <w:rFonts w:cstheme="minorHAnsi"/>
-          <w:sz w:val="24"/>
-          <w:szCs w:val="24"/>
-        </w:rPr>
-        <w:t>Jupiter Notebook to build</w:t>
-      </w:r>
-      <w:r>
-        <w:rPr>
-          <w:rFonts w:cstheme="minorHAnsi"/>
-          <w:sz w:val="24"/>
-          <w:szCs w:val="24"/>
-        </w:rPr>
-        <w:t xml:space="preserve"> basic HTML page</w:t>
-      </w:r>
-      <w:r>
-        <w:rPr>
-          <w:rFonts w:cstheme="minorHAnsi"/>
-          <w:sz w:val="24"/>
-          <w:szCs w:val="24"/>
-        </w:rPr>
-        <w:t>s</w:t>
-      </w:r>
-      <w:r>
-        <w:rPr>
-          <w:rFonts w:cstheme="minorHAnsi"/>
-          <w:sz w:val="24"/>
-          <w:szCs w:val="24"/>
-        </w:rPr>
-        <w:t xml:space="preserve"> that describe what we think we will get before doing the analysis vs what the data </w:t>
-      </w:r>
-      <w:r>
-        <w:rPr>
-          <w:rFonts w:cstheme="minorHAnsi"/>
-          <w:sz w:val="24"/>
-          <w:szCs w:val="24"/>
-        </w:rPr>
-        <w:t xml:space="preserve">will </w:t>
-      </w:r>
-      <w:r>
-        <w:rPr>
-          <w:rFonts w:cstheme="minorHAnsi"/>
-          <w:sz w:val="24"/>
-          <w:szCs w:val="24"/>
-        </w:rPr>
-        <w:t>be presented</w:t>
-      </w:r>
-      <w:r>
-        <w:rPr>
-          <w:rFonts w:cstheme="minorHAnsi"/>
-          <w:sz w:val="24"/>
-          <w:szCs w:val="24"/>
-        </w:rPr>
-        <w:t xml:space="preserve"> after the analysis.  </w:t>
-      </w:r>
-      <w:r>
-        <w:rPr>
-          <w:rFonts w:cstheme="minorHAnsi"/>
-          <w:sz w:val="24"/>
-          <w:szCs w:val="24"/>
-        </w:rPr>
-        <w:t>The presentation</w:t>
-      </w:r>
-      <w:r>
-        <w:rPr>
-          <w:rFonts w:cstheme="minorHAnsi"/>
-          <w:sz w:val="24"/>
-          <w:szCs w:val="24"/>
-        </w:rPr>
-        <w:t xml:space="preserve"> will have</w:t>
-      </w:r>
-      <w:r>
-        <w:rPr>
-          <w:rFonts w:cstheme="minorHAnsi"/>
-          <w:sz w:val="24"/>
-          <w:szCs w:val="24"/>
-        </w:rPr>
-        <w:t xml:space="preserve"> charts comprised using DS3 and SVG</w:t>
-      </w:r>
-      <w:r>
-        <w:rPr>
-          <w:rFonts w:cstheme="minorHAnsi"/>
-          <w:sz w:val="24"/>
-          <w:szCs w:val="24"/>
-        </w:rPr>
-        <w:t xml:space="preserve"> and run Flask to render the data visualization</w:t>
-      </w:r>
-      <w:r>
-        <w:rPr>
-          <w:rFonts w:cstheme="minorHAnsi"/>
-          <w:sz w:val="24"/>
-          <w:szCs w:val="24"/>
-        </w:rPr>
-        <w:t>.</w:t>
-      </w:r>
-      <w:r>
-        <w:rPr>
-          <w:rFonts w:cstheme="minorHAnsi"/>
-          <w:sz w:val="24"/>
-          <w:szCs w:val="24"/>
-        </w:rPr>
-        <w:t xml:space="preserve">  </w:t>
-      </w:r>
-      <w:r>
-        <w:rPr>
-          <w:rFonts w:cstheme="minorHAnsi"/>
-          <w:sz w:val="24"/>
-          <w:szCs w:val="24"/>
-        </w:rPr>
-        <w:t>The web page</w:t>
-      </w:r>
-      <w:r>
-        <w:rPr>
-          <w:rFonts w:cstheme="minorHAnsi"/>
-          <w:sz w:val="24"/>
-          <w:szCs w:val="24"/>
-        </w:rPr>
-        <w:t xml:space="preserve"> will be interactive for users to click </w:t>
-      </w:r>
-      <w:r>
-        <w:rPr>
-          <w:rFonts w:cstheme="minorHAnsi"/>
-          <w:sz w:val="24"/>
-          <w:szCs w:val="24"/>
-        </w:rPr>
-        <w:t xml:space="preserve">on </w:t>
-      </w:r>
-      <w:r>
-        <w:rPr>
-          <w:rFonts w:cstheme="minorHAnsi"/>
-          <w:sz w:val="24"/>
-          <w:szCs w:val="24"/>
-        </w:rPr>
-        <w:t xml:space="preserve">to see different </w:t>
-      </w:r>
-      <w:r>
-        <w:rPr>
-          <w:rFonts w:cstheme="minorHAnsi"/>
-          <w:sz w:val="24"/>
-          <w:szCs w:val="24"/>
-        </w:rPr>
-        <w:t>chart</w:t>
-      </w:r>
-      <w:r>
-        <w:rPr>
-          <w:rFonts w:cstheme="minorHAnsi"/>
-          <w:sz w:val="24"/>
-          <w:szCs w:val="24"/>
-        </w:rPr>
-        <w:t xml:space="preserve"> results</w:t>
-      </w:r>
-      <w:r>
-        <w:rPr>
-          <w:rFonts w:cstheme="minorHAnsi"/>
-          <w:sz w:val="24"/>
-          <w:szCs w:val="24"/>
-        </w:rPr>
-        <w:t>.</w:t>
-      </w:r>
     </w:p>
     <w:sectPr>
       <w:pgSz w:w="12240" w:h="15840"/>

</xml_diff>